<commit_message>
fixing typos in CV
</commit_message>
<xml_diff>
--- a/files/DmytroGrendachCV.docx
+++ b/files/DmytroGrendachCV.docx
@@ -183,7 +183,7 @@
             <w:u w:val="single"/>
             <w:rtl w:val="0"/>
           </w:rPr>
-          <w:t xml:space="preserve">https://grendach.github.io/</w:t>
+          <w:t xml:space="preserve">https://grendach.github.io/cv</w:t>
         </w:r>
       </w:hyperlink>
       <w:r>
@@ -280,7 +280,7 @@
           <w:szCs w:val="24"/>
           <w:rtl w:val="0"/>
         </w:rPr>
-        <w:t xml:space="preserve">Mobile1: +38 066 606 20 02</w:t>
+        <w:t xml:space="preserve">Mobile 1: +38 066 606 20 02</w:t>
       </w:r>
     </w:p>
     <w:p>
@@ -298,7 +298,7 @@
           <w:szCs w:val="24"/>
           <w:rtl w:val="0"/>
         </w:rPr>
-        <w:t xml:space="preserve">Mobile2: +97 152 585 77 85</w:t>
+        <w:t xml:space="preserve">Mobile 2: +97 152 585 77 85</w:t>
       </w:r>
     </w:p>
     <w:p>
@@ -2498,7 +2498,7 @@
           <w:szCs w:val="24"/>
           <w:rtl w:val="0"/>
         </w:rPr>
-        <w:t xml:space="preserve">implement, and support CI/CD process and tools on all stages. </w:t>
+        <w:t xml:space="preserve">implement, and support CI/CD processes and tools on all stages. </w:t>
       </w:r>
     </w:p>
     <w:p>
@@ -3026,7 +3026,7 @@
           <w:szCs w:val="24"/>
           <w:rtl w:val="0"/>
         </w:rPr>
-        <w:t xml:space="preserve">maintain CI/CD process and tools on all stages. </w:t>
+        <w:t xml:space="preserve">maintain CI/CD processes and tools on all stages. </w:t>
       </w:r>
     </w:p>
     <w:p>
@@ -4339,7 +4339,32 @@
           <w:vertAlign w:val="baseline"/>
           <w:rtl w:val="0"/>
         </w:rPr>
-        <w:t xml:space="preserve"> Kafka via Load Balancers, create Grafana dashboards for Kafka monitoring.</w:t>
+        <w:t xml:space="preserve"> Kafka via Load Balancers, </w:t>
+      </w:r>
+      <w:r>
+        <w:rPr>
+          <w:sz w:val="24"/>
+          <w:szCs w:val="24"/>
+          <w:rtl w:val="0"/>
+        </w:rPr>
+        <w:t xml:space="preserve">and creating</w:t>
+      </w:r>
+      <w:r>
+        <w:rPr>
+          <w:rFonts w:ascii="Calibri" w:cs="Calibri" w:eastAsia="Calibri" w:hAnsi="Calibri"/>
+          <w:b w:val="0"/>
+          <w:i w:val="0"/>
+          <w:smallCaps w:val="0"/>
+          <w:strike w:val="0"/>
+          <w:color w:val="000000"/>
+          <w:sz w:val="24"/>
+          <w:szCs w:val="24"/>
+          <w:u w:val="none"/>
+          <w:shd w:fill="auto" w:val="clear"/>
+          <w:vertAlign w:val="baseline"/>
+          <w:rtl w:val="0"/>
+        </w:rPr>
+        <w:t xml:space="preserve"> Grafana dashboards for Kafka monitoring.</w:t>
       </w:r>
       <w:r>
         <w:rPr>
@@ -4852,7 +4877,32 @@
           <w:vertAlign w:val="baseline"/>
           <w:rtl w:val="0"/>
         </w:rPr>
-        <w:t xml:space="preserve">- Servers installation and their maintenance(OS Linux/Windows), Oracle WebLogic </w:t>
+        <w:t xml:space="preserve">- </w:t>
+      </w:r>
+      <w:r>
+        <w:rPr>
+          <w:sz w:val="24"/>
+          <w:szCs w:val="24"/>
+          <w:rtl w:val="0"/>
+        </w:rPr>
+        <w:t xml:space="preserve">Server</w:t>
+      </w:r>
+      <w:r>
+        <w:rPr>
+          <w:rFonts w:ascii="Calibri" w:cs="Calibri" w:eastAsia="Calibri" w:hAnsi="Calibri"/>
+          <w:b w:val="0"/>
+          <w:i w:val="0"/>
+          <w:smallCaps w:val="0"/>
+          <w:strike w:val="0"/>
+          <w:color w:val="000000"/>
+          <w:sz w:val="24"/>
+          <w:szCs w:val="24"/>
+          <w:u w:val="none"/>
+          <w:shd w:fill="auto" w:val="clear"/>
+          <w:vertAlign w:val="baseline"/>
+          <w:rtl w:val="0"/>
+        </w:rPr>
+        <w:t xml:space="preserve"> installation and their maintenance(OS Linux/Windows), Oracle WebLogic </w:t>
       </w:r>
       <w:r>
         <w:rPr>
@@ -5751,7 +5801,32 @@
           <w:vertAlign w:val="baseline"/>
           <w:rtl w:val="0"/>
         </w:rPr>
-        <w:t xml:space="preserve">- Integration and maintenance of Ericsson products and services for mobile operators in EMEA region.</w:t>
+        <w:t xml:space="preserve">- Integration and maintenance of Ericsson products and services for mobile operators </w:t>
+      </w:r>
+      <w:r>
+        <w:rPr>
+          <w:sz w:val="24"/>
+          <w:szCs w:val="24"/>
+          <w:rtl w:val="0"/>
+        </w:rPr>
+        <w:t xml:space="preserve">in the EMEA</w:t>
+      </w:r>
+      <w:r>
+        <w:rPr>
+          <w:rFonts w:ascii="Calibri" w:cs="Calibri" w:eastAsia="Calibri" w:hAnsi="Calibri"/>
+          <w:b w:val="0"/>
+          <w:i w:val="0"/>
+          <w:smallCaps w:val="0"/>
+          <w:strike w:val="0"/>
+          <w:color w:val="000000"/>
+          <w:sz w:val="24"/>
+          <w:szCs w:val="24"/>
+          <w:u w:val="none"/>
+          <w:shd w:fill="auto" w:val="clear"/>
+          <w:vertAlign w:val="baseline"/>
+          <w:rtl w:val="0"/>
+        </w:rPr>
+        <w:t xml:space="preserve"> region.</w:t>
       </w:r>
       <w:r>
         <w:rPr>
@@ -6563,7 +6638,32 @@
           <w:vertAlign w:val="baseline"/>
           <w:rtl w:val="0"/>
         </w:rPr>
-        <w:t xml:space="preserve">- NOC engineer, working in shift.</w:t>
+        <w:t xml:space="preserve">- NOC engineer, working in </w:t>
+      </w:r>
+      <w:r>
+        <w:rPr>
+          <w:sz w:val="24"/>
+          <w:szCs w:val="24"/>
+          <w:rtl w:val="0"/>
+        </w:rPr>
+        <w:t xml:space="preserve">shifts</w:t>
+      </w:r>
+      <w:r>
+        <w:rPr>
+          <w:rFonts w:ascii="Calibri" w:cs="Calibri" w:eastAsia="Calibri" w:hAnsi="Calibri"/>
+          <w:b w:val="0"/>
+          <w:i w:val="0"/>
+          <w:smallCaps w:val="0"/>
+          <w:strike w:val="0"/>
+          <w:color w:val="000000"/>
+          <w:sz w:val="24"/>
+          <w:szCs w:val="24"/>
+          <w:u w:val="none"/>
+          <w:shd w:fill="auto" w:val="clear"/>
+          <w:vertAlign w:val="baseline"/>
+          <w:rtl w:val="0"/>
+        </w:rPr>
+        <w:t xml:space="preserve">.</w:t>
       </w:r>
     </w:p>
     <w:p>

</xml_diff>